<commit_message>
Added some categories and 3 videos to each cat
</commit_message>
<xml_diff>
--- a/YT-Library-Categories.docx
+++ b/YT-Library-Categories.docx
@@ -18,6 +18,60 @@
       <w:pPr>
         <w:pStyle w:val="ListParagraph"/>
         <w:numPr>
+          <w:ilvl w:val="1"/>
+          <w:numId w:val="1"/>
+        </w:numPr>
+      </w:pPr>
+      <w:hyperlink r:id="rId5" w:history="1">
+        <w:r>
+          <w:rPr>
+            <w:rStyle w:val="Hyperlink"/>
+          </w:rPr>
+          <w:t>https://www.youtube.com/watch?v=PZr142ka96k</w:t>
+        </w:r>
+      </w:hyperlink>
+    </w:p>
+    <w:p>
+      <w:pPr>
+        <w:pStyle w:val="ListParagraph"/>
+        <w:numPr>
+          <w:ilvl w:val="1"/>
+          <w:numId w:val="1"/>
+        </w:numPr>
+      </w:pPr>
+      <w:hyperlink r:id="rId6" w:history="1">
+        <w:r>
+          <w:rPr>
+            <w:rStyle w:val="Hyperlink"/>
+          </w:rPr>
+          <w:t>https://www.youtube.com/watch?v=OsbV1_tA1oU</w:t>
+        </w:r>
+      </w:hyperlink>
+    </w:p>
+    <w:p>
+      <w:pPr>
+        <w:pStyle w:val="ListParagraph"/>
+        <w:numPr>
+          <w:ilvl w:val="1"/>
+          <w:numId w:val="1"/>
+        </w:numPr>
+      </w:pPr>
+      <w:hyperlink r:id="rId7" w:history="1">
+        <w:r>
+          <w:rPr>
+            <w:rStyle w:val="Hyperlink"/>
+          </w:rPr>
+          <w:t>https://www.youtube.com/watch?v=QVgq4b9Tag8</w:t>
+        </w:r>
+      </w:hyperlink>
+      <w:r>
+        <w:t xml:space="preserve"> </w:t>
+      </w:r>
+    </w:p>
+    <w:p>
+      <w:pPr>
+        <w:pStyle w:val="ListParagraph"/>
+        <w:numPr>
           <w:ilvl w:val="0"/>
           <w:numId w:val="1"/>
         </w:numPr>
@@ -30,6 +84,60 @@
       <w:pPr>
         <w:pStyle w:val="ListParagraph"/>
         <w:numPr>
+          <w:ilvl w:val="1"/>
+          <w:numId w:val="1"/>
+        </w:numPr>
+      </w:pPr>
+      <w:hyperlink r:id="rId8" w:history="1">
+        <w:r>
+          <w:rPr>
+            <w:rStyle w:val="Hyperlink"/>
+          </w:rPr>
+          <w:t>https://www.youtube.com/watch?v=QoAZEK52zRc</w:t>
+        </w:r>
+      </w:hyperlink>
+    </w:p>
+    <w:p>
+      <w:pPr>
+        <w:pStyle w:val="ListParagraph"/>
+        <w:numPr>
+          <w:ilvl w:val="1"/>
+          <w:numId w:val="1"/>
+        </w:numPr>
+      </w:pPr>
+      <w:hyperlink r:id="rId9" w:history="1">
+        <w:r>
+          <w:rPr>
+            <w:rStyle w:val="Hyperlink"/>
+          </w:rPr>
+          <w:t>https://www.youtube.com/watch?v=IDU1Thn_L5Y</w:t>
+        </w:r>
+      </w:hyperlink>
+    </w:p>
+    <w:p>
+      <w:pPr>
+        <w:pStyle w:val="ListParagraph"/>
+        <w:numPr>
+          <w:ilvl w:val="1"/>
+          <w:numId w:val="1"/>
+        </w:numPr>
+      </w:pPr>
+      <w:hyperlink r:id="rId10" w:history="1">
+        <w:r>
+          <w:rPr>
+            <w:rStyle w:val="Hyperlink"/>
+          </w:rPr>
+          <w:t>https://www.youtube.com/watch?v=1zZZBB9-Nm8</w:t>
+        </w:r>
+      </w:hyperlink>
+      <w:r>
+        <w:t xml:space="preserve"> </w:t>
+      </w:r>
+    </w:p>
+    <w:p>
+      <w:pPr>
+        <w:pStyle w:val="ListParagraph"/>
+        <w:numPr>
           <w:ilvl w:val="0"/>
           <w:numId w:val="1"/>
         </w:numPr>
@@ -42,6 +150,60 @@
       <w:pPr>
         <w:pStyle w:val="ListParagraph"/>
         <w:numPr>
+          <w:ilvl w:val="1"/>
+          <w:numId w:val="1"/>
+        </w:numPr>
+      </w:pPr>
+      <w:hyperlink r:id="rId11" w:history="1">
+        <w:r>
+          <w:rPr>
+            <w:rStyle w:val="Hyperlink"/>
+          </w:rPr>
+          <w:t>https://www.youtube.com/watch?v=LEtsgDsDo_g</w:t>
+        </w:r>
+      </w:hyperlink>
+    </w:p>
+    <w:p>
+      <w:pPr>
+        <w:pStyle w:val="ListParagraph"/>
+        <w:numPr>
+          <w:ilvl w:val="1"/>
+          <w:numId w:val="1"/>
+        </w:numPr>
+      </w:pPr>
+      <w:hyperlink r:id="rId12" w:history="1">
+        <w:r>
+          <w:rPr>
+            <w:rStyle w:val="Hyperlink"/>
+          </w:rPr>
+          <w:t>https://www.youtube.com/watch?v=lb3ewu_Jp28</w:t>
+        </w:r>
+      </w:hyperlink>
+    </w:p>
+    <w:p>
+      <w:pPr>
+        <w:pStyle w:val="ListParagraph"/>
+        <w:numPr>
+          <w:ilvl w:val="1"/>
+          <w:numId w:val="1"/>
+        </w:numPr>
+      </w:pPr>
+      <w:hyperlink r:id="rId13" w:history="1">
+        <w:r>
+          <w:rPr>
+            <w:rStyle w:val="Hyperlink"/>
+          </w:rPr>
+          <w:t>https://www.youtube.com/watch?v=Shp5JhOqdKI</w:t>
+        </w:r>
+      </w:hyperlink>
+      <w:r>
+        <w:t xml:space="preserve"> </w:t>
+      </w:r>
+    </w:p>
+    <w:p>
+      <w:pPr>
+        <w:pStyle w:val="ListParagraph"/>
+        <w:numPr>
           <w:ilvl w:val="0"/>
           <w:numId w:val="1"/>
         </w:numPr>
@@ -54,12 +216,249 @@
       <w:pPr>
         <w:pStyle w:val="ListParagraph"/>
         <w:numPr>
+          <w:ilvl w:val="1"/>
+          <w:numId w:val="1"/>
+        </w:numPr>
+      </w:pPr>
+      <w:hyperlink r:id="rId14" w:history="1">
+        <w:r>
+          <w:rPr>
+            <w:rStyle w:val="Hyperlink"/>
+          </w:rPr>
+          <w:t>https://www.youtube.com/watch?v=qg5FDcEGHdw</w:t>
+        </w:r>
+      </w:hyperlink>
+    </w:p>
+    <w:p>
+      <w:pPr>
+        <w:pStyle w:val="ListParagraph"/>
+        <w:numPr>
+          <w:ilvl w:val="1"/>
+          <w:numId w:val="1"/>
+        </w:numPr>
+      </w:pPr>
+      <w:hyperlink r:id="rId15" w:history="1">
+        <w:r>
+          <w:rPr>
+            <w:rStyle w:val="Hyperlink"/>
+          </w:rPr>
+          <w:t>https://www.youtube.com/watch?v=9Vl72Ct3Ne0</w:t>
+        </w:r>
+      </w:hyperlink>
+    </w:p>
+    <w:p>
+      <w:pPr>
+        <w:pStyle w:val="ListParagraph"/>
+        <w:numPr>
+          <w:ilvl w:val="1"/>
+          <w:numId w:val="1"/>
+        </w:numPr>
+      </w:pPr>
+      <w:hyperlink r:id="rId16" w:history="1">
+        <w:r>
+          <w:rPr>
+            <w:rStyle w:val="Hyperlink"/>
+          </w:rPr>
+          <w:t>https://www.youtube.com/watch?v=4x6zmO0HObc</w:t>
+        </w:r>
+      </w:hyperlink>
+      <w:r>
+        <w:t xml:space="preserve"> </w:t>
+      </w:r>
+    </w:p>
+    <w:p>
+      <w:pPr>
+        <w:pStyle w:val="ListParagraph"/>
+        <w:numPr>
           <w:ilvl w:val="0"/>
           <w:numId w:val="1"/>
         </w:numPr>
       </w:pPr>
       <w:r>
         <w:t>Random</w:t>
+      </w:r>
+    </w:p>
+    <w:p>
+      <w:pPr>
+        <w:pStyle w:val="ListParagraph"/>
+        <w:numPr>
+          <w:ilvl w:val="1"/>
+          <w:numId w:val="1"/>
+        </w:numPr>
+      </w:pPr>
+      <w:hyperlink r:id="rId17" w:history="1">
+        <w:r>
+          <w:rPr>
+            <w:rStyle w:val="Hyperlink"/>
+          </w:rPr>
+          <w:t>https://www.youtube.com/watch?v=mYx3gyS-pAg</w:t>
+        </w:r>
+      </w:hyperlink>
+    </w:p>
+    <w:p>
+      <w:pPr>
+        <w:pStyle w:val="ListParagraph"/>
+        <w:numPr>
+          <w:ilvl w:val="1"/>
+          <w:numId w:val="1"/>
+        </w:numPr>
+      </w:pPr>
+      <w:hyperlink r:id="rId18" w:history="1">
+        <w:r>
+          <w:rPr>
+            <w:rStyle w:val="Hyperlink"/>
+          </w:rPr>
+          <w:t>https://www.youtube.com/watch?v=6HsC9fNcZE8&amp;t=1453s</w:t>
+        </w:r>
+      </w:hyperlink>
+    </w:p>
+    <w:p>
+      <w:pPr>
+        <w:pStyle w:val="ListParagraph"/>
+        <w:numPr>
+          <w:ilvl w:val="1"/>
+          <w:numId w:val="1"/>
+        </w:numPr>
+      </w:pPr>
+      <w:hyperlink r:id="rId19" w:history="1">
+        <w:r>
+          <w:rPr>
+            <w:rStyle w:val="Hyperlink"/>
+          </w:rPr>
+          <w:t>https://www.youtube.com/watch?v=uioLnStATUc</w:t>
+        </w:r>
+      </w:hyperlink>
+      <w:r>
+        <w:t xml:space="preserve"> </w:t>
+      </w:r>
+    </w:p>
+    <w:p>
+      <w:pPr>
+        <w:pStyle w:val="ListParagraph"/>
+        <w:numPr>
+          <w:ilvl w:val="0"/>
+          <w:numId w:val="1"/>
+        </w:numPr>
+      </w:pPr>
+      <w:r>
+        <w:t>Sports</w:t>
+      </w:r>
+    </w:p>
+    <w:p>
+      <w:pPr>
+        <w:pStyle w:val="ListParagraph"/>
+        <w:numPr>
+          <w:ilvl w:val="1"/>
+          <w:numId w:val="1"/>
+        </w:numPr>
+      </w:pPr>
+      <w:hyperlink r:id="rId20" w:history="1">
+        <w:r>
+          <w:rPr>
+            <w:rStyle w:val="Hyperlink"/>
+          </w:rPr>
+          <w:t>https://www.youtube.com/watch?v=TEQf56StQU0&amp;list=PLn3nHXu50t5wOVWQn1MbVcrq7BUhvTI2X&amp;index=3</w:t>
+        </w:r>
+      </w:hyperlink>
+    </w:p>
+    <w:p>
+      <w:pPr>
+        <w:pStyle w:val="ListParagraph"/>
+        <w:numPr>
+          <w:ilvl w:val="1"/>
+          <w:numId w:val="1"/>
+        </w:numPr>
+      </w:pPr>
+      <w:hyperlink r:id="rId21" w:history="1">
+        <w:r>
+          <w:rPr>
+            <w:rStyle w:val="Hyperlink"/>
+          </w:rPr>
+          <w:t>https://www.youtube.com/watch?v=BieEAxqdkoU&amp;list=PLn3nHXu50t5wOVWQn1MbVcrq7BUhvTI2X&amp;index=4</w:t>
+        </w:r>
+      </w:hyperlink>
+    </w:p>
+    <w:p>
+      <w:pPr>
+        <w:pStyle w:val="ListParagraph"/>
+        <w:numPr>
+          <w:ilvl w:val="1"/>
+          <w:numId w:val="1"/>
+        </w:numPr>
+      </w:pPr>
+      <w:hyperlink r:id="rId22" w:history="1">
+        <w:r>
+          <w:rPr>
+            <w:rStyle w:val="Hyperlink"/>
+          </w:rPr>
+          <w:t>https://www.youtube.com/watch?v=PzSGk89XNtA&amp;list=PLn3nHXu50t5xO0j6PUZ5vh0_XEmk7_4rD&amp;index=3</w:t>
+        </w:r>
+      </w:hyperlink>
+    </w:p>
+    <w:p>
+      <w:pPr>
+        <w:pStyle w:val="ListParagraph"/>
+        <w:numPr>
+          <w:ilvl w:val="0"/>
+          <w:numId w:val="1"/>
+        </w:numPr>
+      </w:pPr>
+      <w:r>
+        <w:t>Music</w:t>
+      </w:r>
+    </w:p>
+    <w:p>
+      <w:pPr>
+        <w:pStyle w:val="ListParagraph"/>
+        <w:numPr>
+          <w:ilvl w:val="1"/>
+          <w:numId w:val="1"/>
+        </w:numPr>
+      </w:pPr>
+      <w:hyperlink r:id="rId23" w:history="1">
+        <w:r>
+          <w:rPr>
+            <w:rStyle w:val="Hyperlink"/>
+          </w:rPr>
+          <w:t>https://www.youtube.com/watch?v=FehsWQJTDJM</w:t>
+        </w:r>
+      </w:hyperlink>
+    </w:p>
+    <w:p>
+      <w:pPr>
+        <w:pStyle w:val="ListParagraph"/>
+        <w:numPr>
+          <w:ilvl w:val="1"/>
+          <w:numId w:val="1"/>
+        </w:numPr>
+      </w:pPr>
+      <w:hyperlink r:id="rId24" w:history="1">
+        <w:r>
+          <w:rPr>
+            <w:rStyle w:val="Hyperlink"/>
+          </w:rPr>
+          <w:t>https://www.youtube.com/watch?v=XqmknZNg1yw</w:t>
+        </w:r>
+      </w:hyperlink>
+    </w:p>
+    <w:p>
+      <w:pPr>
+        <w:pStyle w:val="ListParagraph"/>
+        <w:numPr>
+          <w:ilvl w:val="1"/>
+          <w:numId w:val="1"/>
+        </w:numPr>
+      </w:pPr>
+      <w:hyperlink r:id="rId25" w:history="1">
+        <w:r>
+          <w:rPr>
+            <w:rStyle w:val="Hyperlink"/>
+          </w:rPr>
+          <w:t>https://www.youtube.com/watch?v=vXjV5jIDHLU</w:t>
+        </w:r>
+      </w:hyperlink>
+      <w:r>
+        <w:t xml:space="preserve"> </w:t>
       </w:r>
     </w:p>
     <w:sectPr>
@@ -90,7 +489,7 @@
         <w:rFonts w:ascii="Symbol" w:hAnsi="Symbol" w:hint="default"/>
       </w:rPr>
     </w:lvl>
-    <w:lvl w:ilvl="1" w:tplc="04090003" w:tentative="1">
+    <w:lvl w:ilvl="1" w:tplc="04090003">
       <w:start w:val="1"/>
       <w:numFmt w:val="bullet"/>
       <w:lvlText w:val="o"/>
@@ -626,6 +1025,29 @@
       <w:contextualSpacing/>
     </w:pPr>
   </w:style>
+  <w:style w:type="character" w:styleId="Hyperlink">
+    <w:name w:val="Hyperlink"/>
+    <w:basedOn w:val="DefaultParagraphFont"/>
+    <w:uiPriority w:val="99"/>
+    <w:unhideWhenUsed/>
+    <w:rsid w:val="00877231"/>
+    <w:rPr>
+      <w:color w:val="0563C1" w:themeColor="hyperlink"/>
+      <w:u w:val="single"/>
+    </w:rPr>
+  </w:style>
+  <w:style w:type="character" w:styleId="UnresolvedMention">
+    <w:name w:val="Unresolved Mention"/>
+    <w:basedOn w:val="DefaultParagraphFont"/>
+    <w:uiPriority w:val="99"/>
+    <w:semiHidden/>
+    <w:unhideWhenUsed/>
+    <w:rsid w:val="00877231"/>
+    <w:rPr>
+      <w:color w:val="605E5C"/>
+      <w:shd w:val="clear" w:color="auto" w:fill="E1DFDD"/>
+    </w:rPr>
+  </w:style>
 </w:styles>
 </file>
 

</xml_diff>

<commit_message>
updated about-added pic-updated cat doc
Image is a lil big might need some sizing through CSS lmk if you need me to crop or give you the image dimensions
</commit_message>
<xml_diff>
--- a/YT-Library-Categories.docx
+++ b/YT-Library-Categories.docx
@@ -22,14 +22,159 @@
           <w:numId w:val="1"/>
         </w:numPr>
       </w:pPr>
+      <w:r>
+        <w:t>OOP</w:t>
+      </w:r>
+    </w:p>
+    <w:p>
+      <w:pPr>
+        <w:pStyle w:val="ListParagraph"/>
+        <w:numPr>
+          <w:ilvl w:val="2"/>
+          <w:numId w:val="1"/>
+        </w:numPr>
+      </w:pPr>
+    </w:p>
+    <w:p>
+      <w:pPr>
+        <w:pStyle w:val="ListParagraph"/>
+        <w:numPr>
+          <w:ilvl w:val="1"/>
+          <w:numId w:val="1"/>
+        </w:numPr>
+      </w:pPr>
+      <w:r>
+        <w:t>Database</w:t>
+      </w:r>
+    </w:p>
+    <w:p>
+      <w:pPr>
+        <w:pStyle w:val="ListParagraph"/>
+        <w:numPr>
+          <w:ilvl w:val="2"/>
+          <w:numId w:val="1"/>
+        </w:numPr>
+      </w:pPr>
+    </w:p>
+    <w:p>
+      <w:pPr>
+        <w:pStyle w:val="ListParagraph"/>
+        <w:numPr>
+          <w:ilvl w:val="1"/>
+          <w:numId w:val="1"/>
+        </w:numPr>
+      </w:pPr>
+      <w:r>
+        <w:t>Web Programming</w:t>
+      </w:r>
+    </w:p>
+    <w:p>
+      <w:pPr>
+        <w:pStyle w:val="ListParagraph"/>
+        <w:numPr>
+          <w:ilvl w:val="2"/>
+          <w:numId w:val="1"/>
+        </w:numPr>
+      </w:pPr>
+    </w:p>
+    <w:p>
+      <w:pPr>
+        <w:pStyle w:val="ListParagraph"/>
+        <w:numPr>
+          <w:ilvl w:val="1"/>
+          <w:numId w:val="1"/>
+        </w:numPr>
+      </w:pPr>
+      <w:r>
+        <w:t>Human Computer Interaction</w:t>
+      </w:r>
+    </w:p>
+    <w:p>
+      <w:pPr>
+        <w:pStyle w:val="ListParagraph"/>
+        <w:numPr>
+          <w:ilvl w:val="2"/>
+          <w:numId w:val="1"/>
+        </w:numPr>
+      </w:pPr>
+    </w:p>
+    <w:p>
+      <w:pPr>
+        <w:pStyle w:val="ListParagraph"/>
+        <w:numPr>
+          <w:ilvl w:val="0"/>
+          <w:numId w:val="1"/>
+        </w:numPr>
+      </w:pPr>
+      <w:r>
+        <w:t>Entertainment</w:t>
+      </w:r>
+    </w:p>
+    <w:p>
+      <w:pPr>
+        <w:pStyle w:val="ListParagraph"/>
+        <w:numPr>
+          <w:ilvl w:val="1"/>
+          <w:numId w:val="1"/>
+        </w:numPr>
+      </w:pPr>
+      <w:r>
+        <w:t>Gaming</w:t>
+      </w:r>
+    </w:p>
+    <w:p>
+      <w:pPr>
+        <w:pStyle w:val="ListParagraph"/>
+        <w:numPr>
+          <w:ilvl w:val="2"/>
+          <w:numId w:val="1"/>
+        </w:numPr>
+      </w:pPr>
       <w:hyperlink r:id="rId5" w:history="1">
         <w:r>
           <w:rPr>
             <w:rStyle w:val="Hyperlink"/>
           </w:rPr>
-          <w:t>https://www.youtube.com/watch?v=PZr142ka96k</w:t>
-        </w:r>
-      </w:hyperlink>
+          <w:t>https://www.youtube.com/watch?v=QoAZEK52zRc</w:t>
+        </w:r>
+      </w:hyperlink>
+    </w:p>
+    <w:p>
+      <w:pPr>
+        <w:pStyle w:val="ListParagraph"/>
+        <w:numPr>
+          <w:ilvl w:val="2"/>
+          <w:numId w:val="1"/>
+        </w:numPr>
+      </w:pPr>
+      <w:hyperlink r:id="rId6" w:history="1">
+        <w:r>
+          <w:rPr>
+            <w:rStyle w:val="Hyperlink"/>
+          </w:rPr>
+          <w:t>https://www.youtube.com/watch?v=IDU1Thn_L5Y</w:t>
+        </w:r>
+      </w:hyperlink>
+    </w:p>
+    <w:p>
+      <w:pPr>
+        <w:pStyle w:val="ListParagraph"/>
+        <w:numPr>
+          <w:ilvl w:val="2"/>
+          <w:numId w:val="1"/>
+        </w:numPr>
+      </w:pPr>
+      <w:hyperlink r:id="rId7" w:history="1">
+        <w:r>
+          <w:rPr>
+            <w:rStyle w:val="Hyperlink"/>
+          </w:rPr>
+          <w:t>https://www.youtube.com/watch?v=1zZZBB9-Nm8</w:t>
+        </w:r>
+      </w:hyperlink>
+      <w:r>
+        <w:t xml:space="preserve"> </w:t>
+      </w:r>
     </w:p>
     <w:p>
       <w:pPr>
@@ -39,14 +184,63 @@
           <w:numId w:val="1"/>
         </w:numPr>
       </w:pPr>
-      <w:hyperlink r:id="rId6" w:history="1">
-        <w:r>
-          <w:rPr>
-            <w:rStyle w:val="Hyperlink"/>
-          </w:rPr>
-          <w:t>https://www.youtube.com/watch?v=OsbV1_tA1oU</w:t>
-        </w:r>
-      </w:hyperlink>
+      <w:r>
+        <w:t>Funny</w:t>
+      </w:r>
+    </w:p>
+    <w:p>
+      <w:pPr>
+        <w:pStyle w:val="ListParagraph"/>
+        <w:numPr>
+          <w:ilvl w:val="2"/>
+          <w:numId w:val="1"/>
+        </w:numPr>
+      </w:pPr>
+      <w:hyperlink r:id="rId8" w:history="1">
+        <w:r>
+          <w:rPr>
+            <w:rStyle w:val="Hyperlink"/>
+          </w:rPr>
+          <w:t>https://www.youtube.com/watch?v=qg5FDcEGHdw</w:t>
+        </w:r>
+      </w:hyperlink>
+    </w:p>
+    <w:p>
+      <w:pPr>
+        <w:pStyle w:val="ListParagraph"/>
+        <w:numPr>
+          <w:ilvl w:val="2"/>
+          <w:numId w:val="1"/>
+        </w:numPr>
+      </w:pPr>
+      <w:hyperlink r:id="rId9" w:history="1">
+        <w:r>
+          <w:rPr>
+            <w:rStyle w:val="Hyperlink"/>
+          </w:rPr>
+          <w:t>https://www.youtube.com/watch?v=9Vl72Ct3Ne0</w:t>
+        </w:r>
+      </w:hyperlink>
+    </w:p>
+    <w:p>
+      <w:pPr>
+        <w:pStyle w:val="ListParagraph"/>
+        <w:numPr>
+          <w:ilvl w:val="2"/>
+          <w:numId w:val="1"/>
+        </w:numPr>
+      </w:pPr>
+      <w:hyperlink r:id="rId10" w:history="1">
+        <w:r>
+          <w:rPr>
+            <w:rStyle w:val="Hyperlink"/>
+          </w:rPr>
+          <w:t>https://www.youtube.com/watch?v=4x6zmO0HObc</w:t>
+        </w:r>
+      </w:hyperlink>
+      <w:r>
+        <w:t xml:space="preserve"> </w:t>
+      </w:r>
     </w:p>
     <w:p>
       <w:pPr>
@@ -56,12 +250,58 @@
           <w:numId w:val="1"/>
         </w:numPr>
       </w:pPr>
-      <w:hyperlink r:id="rId7" w:history="1">
-        <w:r>
-          <w:rPr>
-            <w:rStyle w:val="Hyperlink"/>
-          </w:rPr>
-          <w:t>https://www.youtube.com/watch?v=QVgq4b9Tag8</w:t>
+      <w:r>
+        <w:t>Random</w:t>
+      </w:r>
+    </w:p>
+    <w:p>
+      <w:pPr>
+        <w:pStyle w:val="ListParagraph"/>
+        <w:numPr>
+          <w:ilvl w:val="2"/>
+          <w:numId w:val="1"/>
+        </w:numPr>
+      </w:pPr>
+      <w:hyperlink r:id="rId11" w:history="1">
+        <w:r>
+          <w:rPr>
+            <w:rStyle w:val="Hyperlink"/>
+          </w:rPr>
+          <w:t>https://www.youtube.com/watch?v=mYx3gyS-pAg</w:t>
+        </w:r>
+      </w:hyperlink>
+    </w:p>
+    <w:p>
+      <w:pPr>
+        <w:pStyle w:val="ListParagraph"/>
+        <w:numPr>
+          <w:ilvl w:val="2"/>
+          <w:numId w:val="1"/>
+        </w:numPr>
+      </w:pPr>
+      <w:hyperlink r:id="rId12" w:history="1">
+        <w:r>
+          <w:rPr>
+            <w:rStyle w:val="Hyperlink"/>
+          </w:rPr>
+          <w:t>https://www.youtube.com/watch?v=6HsC9fNcZE8&amp;t=1453s</w:t>
+        </w:r>
+      </w:hyperlink>
+    </w:p>
+    <w:p>
+      <w:pPr>
+        <w:pStyle w:val="ListParagraph"/>
+        <w:numPr>
+          <w:ilvl w:val="2"/>
+          <w:numId w:val="1"/>
+        </w:numPr>
+      </w:pPr>
+      <w:hyperlink r:id="rId13" w:history="1">
+        <w:r>
+          <w:rPr>
+            <w:rStyle w:val="Hyperlink"/>
+          </w:rPr>
+          <w:t>https://www.youtube.com/watch?v=uioLnStATUc</w:t>
         </w:r>
       </w:hyperlink>
       <w:r>
@@ -72,28 +312,62 @@
       <w:pPr>
         <w:pStyle w:val="ListParagraph"/>
         <w:numPr>
-          <w:ilvl w:val="0"/>
-          <w:numId w:val="1"/>
-        </w:numPr>
-      </w:pPr>
-      <w:r>
-        <w:t>Gaming</w:t>
-      </w:r>
-    </w:p>
-    <w:p>
-      <w:pPr>
-        <w:pStyle w:val="ListParagraph"/>
-        <w:numPr>
           <w:ilvl w:val="1"/>
           <w:numId w:val="1"/>
         </w:numPr>
       </w:pPr>
-      <w:hyperlink r:id="rId8" w:history="1">
-        <w:r>
-          <w:rPr>
-            <w:rStyle w:val="Hyperlink"/>
-          </w:rPr>
-          <w:t>https://www.youtube.com/watch?v=QoAZEK52zRc</w:t>
+      <w:r>
+        <w:t>Sports</w:t>
+      </w:r>
+    </w:p>
+    <w:p>
+      <w:pPr>
+        <w:pStyle w:val="ListParagraph"/>
+        <w:numPr>
+          <w:ilvl w:val="2"/>
+          <w:numId w:val="1"/>
+        </w:numPr>
+      </w:pPr>
+      <w:hyperlink r:id="rId14" w:history="1">
+        <w:r>
+          <w:rPr>
+            <w:rStyle w:val="Hyperlink"/>
+          </w:rPr>
+          <w:t>https://www.youtube.com/watch?v=TEQf56StQU0&amp;list=PLn3nHXu50t5wOVWQn1MbVcrq7BUhvTI2X&amp;index=3</w:t>
+        </w:r>
+      </w:hyperlink>
+    </w:p>
+    <w:p>
+      <w:pPr>
+        <w:pStyle w:val="ListParagraph"/>
+        <w:numPr>
+          <w:ilvl w:val="2"/>
+          <w:numId w:val="1"/>
+        </w:numPr>
+      </w:pPr>
+      <w:hyperlink r:id="rId15" w:history="1">
+        <w:r>
+          <w:rPr>
+            <w:rStyle w:val="Hyperlink"/>
+          </w:rPr>
+          <w:t>https://www.youtube.com/watch?v=BieEAxqdkoU&amp;list=PLn3nHXu50t5wOVWQn1MbVcrq7BUhvTI2X&amp;index=4</w:t>
+        </w:r>
+      </w:hyperlink>
+    </w:p>
+    <w:p>
+      <w:pPr>
+        <w:pStyle w:val="ListParagraph"/>
+        <w:numPr>
+          <w:ilvl w:val="2"/>
+          <w:numId w:val="1"/>
+        </w:numPr>
+      </w:pPr>
+      <w:hyperlink r:id="rId16" w:history="1">
+        <w:r>
+          <w:rPr>
+            <w:rStyle w:val="Hyperlink"/>
+          </w:rPr>
+          <w:t>https://www.youtube.com/watch?v=PzSGk89XNtA&amp;list=PLn3nHXu50t5xO0j6PUZ5vh0_XEmk7_4rD&amp;index=3</w:t>
         </w:r>
       </w:hyperlink>
     </w:p>
@@ -105,184 +379,15 @@
           <w:numId w:val="1"/>
         </w:numPr>
       </w:pPr>
-      <w:hyperlink r:id="rId9" w:history="1">
-        <w:r>
-          <w:rPr>
-            <w:rStyle w:val="Hyperlink"/>
-          </w:rPr>
-          <w:t>https://www.youtube.com/watch?v=IDU1Thn_L5Y</w:t>
-        </w:r>
-      </w:hyperlink>
-    </w:p>
-    <w:p>
-      <w:pPr>
-        <w:pStyle w:val="ListParagraph"/>
-        <w:numPr>
-          <w:ilvl w:val="1"/>
-          <w:numId w:val="1"/>
-        </w:numPr>
-      </w:pPr>
-      <w:hyperlink r:id="rId10" w:history="1">
-        <w:r>
-          <w:rPr>
-            <w:rStyle w:val="Hyperlink"/>
-          </w:rPr>
-          <w:t>https://www.youtube.com/watch?v=1zZZBB9-Nm8</w:t>
-        </w:r>
-      </w:hyperlink>
-      <w:r>
-        <w:t xml:space="preserve"> </w:t>
-      </w:r>
-    </w:p>
-    <w:p>
-      <w:pPr>
-        <w:pStyle w:val="ListParagraph"/>
-        <w:numPr>
-          <w:ilvl w:val="0"/>
-          <w:numId w:val="1"/>
-        </w:numPr>
-      </w:pPr>
-      <w:r>
-        <w:t>DIY</w:t>
-      </w:r>
-    </w:p>
-    <w:p>
-      <w:pPr>
-        <w:pStyle w:val="ListParagraph"/>
-        <w:numPr>
-          <w:ilvl w:val="1"/>
-          <w:numId w:val="1"/>
-        </w:numPr>
-      </w:pPr>
-      <w:hyperlink r:id="rId11" w:history="1">
-        <w:r>
-          <w:rPr>
-            <w:rStyle w:val="Hyperlink"/>
-          </w:rPr>
-          <w:t>https://www.youtube.com/watch?v=LEtsgDsDo_g</w:t>
-        </w:r>
-      </w:hyperlink>
-    </w:p>
-    <w:p>
-      <w:pPr>
-        <w:pStyle w:val="ListParagraph"/>
-        <w:numPr>
-          <w:ilvl w:val="1"/>
-          <w:numId w:val="1"/>
-        </w:numPr>
-      </w:pPr>
-      <w:hyperlink r:id="rId12" w:history="1">
-        <w:r>
-          <w:rPr>
-            <w:rStyle w:val="Hyperlink"/>
-          </w:rPr>
-          <w:t>https://www.youtube.com/watch?v=lb3ewu_Jp28</w:t>
-        </w:r>
-      </w:hyperlink>
-    </w:p>
-    <w:p>
-      <w:pPr>
-        <w:pStyle w:val="ListParagraph"/>
-        <w:numPr>
-          <w:ilvl w:val="1"/>
-          <w:numId w:val="1"/>
-        </w:numPr>
-      </w:pPr>
-      <w:hyperlink r:id="rId13" w:history="1">
-        <w:r>
-          <w:rPr>
-            <w:rStyle w:val="Hyperlink"/>
-          </w:rPr>
-          <w:t>https://www.youtube.com/watch?v=Shp5JhOqdKI</w:t>
-        </w:r>
-      </w:hyperlink>
-      <w:r>
-        <w:t xml:space="preserve"> </w:t>
-      </w:r>
-    </w:p>
-    <w:p>
-      <w:pPr>
-        <w:pStyle w:val="ListParagraph"/>
-        <w:numPr>
-          <w:ilvl w:val="0"/>
-          <w:numId w:val="1"/>
-        </w:numPr>
-      </w:pPr>
-      <w:r>
-        <w:t>Funny</w:t>
-      </w:r>
-    </w:p>
-    <w:p>
-      <w:pPr>
-        <w:pStyle w:val="ListParagraph"/>
-        <w:numPr>
-          <w:ilvl w:val="1"/>
-          <w:numId w:val="1"/>
-        </w:numPr>
-      </w:pPr>
-      <w:hyperlink r:id="rId14" w:history="1">
-        <w:r>
-          <w:rPr>
-            <w:rStyle w:val="Hyperlink"/>
-          </w:rPr>
-          <w:t>https://www.youtube.com/watch?v=qg5FDcEGHdw</w:t>
-        </w:r>
-      </w:hyperlink>
-    </w:p>
-    <w:p>
-      <w:pPr>
-        <w:pStyle w:val="ListParagraph"/>
-        <w:numPr>
-          <w:ilvl w:val="1"/>
-          <w:numId w:val="1"/>
-        </w:numPr>
-      </w:pPr>
-      <w:hyperlink r:id="rId15" w:history="1">
-        <w:r>
-          <w:rPr>
-            <w:rStyle w:val="Hyperlink"/>
-          </w:rPr>
-          <w:t>https://www.youtube.com/watch?v=9Vl72Ct3Ne0</w:t>
-        </w:r>
-      </w:hyperlink>
-    </w:p>
-    <w:p>
-      <w:pPr>
-        <w:pStyle w:val="ListParagraph"/>
-        <w:numPr>
-          <w:ilvl w:val="1"/>
-          <w:numId w:val="1"/>
-        </w:numPr>
-      </w:pPr>
-      <w:hyperlink r:id="rId16" w:history="1">
-        <w:r>
-          <w:rPr>
-            <w:rStyle w:val="Hyperlink"/>
-          </w:rPr>
-          <w:t>https://www.youtube.com/watch?v=4x6zmO0HObc</w:t>
-        </w:r>
-      </w:hyperlink>
-      <w:r>
-        <w:t xml:space="preserve"> </w:t>
-      </w:r>
-    </w:p>
-    <w:p>
-      <w:pPr>
-        <w:pStyle w:val="ListParagraph"/>
-        <w:numPr>
-          <w:ilvl w:val="0"/>
-          <w:numId w:val="1"/>
-        </w:numPr>
-      </w:pPr>
-      <w:r>
-        <w:t>Random</w:t>
-      </w:r>
-    </w:p>
-    <w:p>
-      <w:pPr>
-        <w:pStyle w:val="ListParagraph"/>
-        <w:numPr>
-          <w:ilvl w:val="1"/>
+      <w:r>
+        <w:t>Music</w:t>
+      </w:r>
+    </w:p>
+    <w:p>
+      <w:pPr>
+        <w:pStyle w:val="ListParagraph"/>
+        <w:numPr>
+          <w:ilvl w:val="2"/>
           <w:numId w:val="1"/>
         </w:numPr>
       </w:pPr>
@@ -291,15 +396,15 @@
           <w:rPr>
             <w:rStyle w:val="Hyperlink"/>
           </w:rPr>
-          <w:t>https://www.youtube.com/watch?v=mYx3gyS-pAg</w:t>
-        </w:r>
-      </w:hyperlink>
-    </w:p>
-    <w:p>
-      <w:pPr>
-        <w:pStyle w:val="ListParagraph"/>
-        <w:numPr>
-          <w:ilvl w:val="1"/>
+          <w:t>https://www.youtube.com/watch?v=FehsWQJTDJM</w:t>
+        </w:r>
+      </w:hyperlink>
+    </w:p>
+    <w:p>
+      <w:pPr>
+        <w:pStyle w:val="ListParagraph"/>
+        <w:numPr>
+          <w:ilvl w:val="2"/>
           <w:numId w:val="1"/>
         </w:numPr>
       </w:pPr>
@@ -308,148 +413,19 @@
           <w:rPr>
             <w:rStyle w:val="Hyperlink"/>
           </w:rPr>
-          <w:t>https://www.youtube.com/watch?v=6HsC9fNcZE8&amp;t=1453s</w:t>
-        </w:r>
-      </w:hyperlink>
-    </w:p>
-    <w:p>
-      <w:pPr>
-        <w:pStyle w:val="ListParagraph"/>
-        <w:numPr>
-          <w:ilvl w:val="1"/>
+          <w:t>https://www.youtube.com/watch?v=XqmknZNg1yw</w:t>
+        </w:r>
+      </w:hyperlink>
+    </w:p>
+    <w:p>
+      <w:pPr>
+        <w:pStyle w:val="ListParagraph"/>
+        <w:numPr>
+          <w:ilvl w:val="2"/>
           <w:numId w:val="1"/>
         </w:numPr>
       </w:pPr>
       <w:hyperlink r:id="rId19" w:history="1">
-        <w:r>
-          <w:rPr>
-            <w:rStyle w:val="Hyperlink"/>
-          </w:rPr>
-          <w:t>https://www.youtube.com/watch?v=uioLnStATUc</w:t>
-        </w:r>
-      </w:hyperlink>
-      <w:r>
-        <w:t xml:space="preserve"> </w:t>
-      </w:r>
-    </w:p>
-    <w:p>
-      <w:pPr>
-        <w:pStyle w:val="ListParagraph"/>
-        <w:numPr>
-          <w:ilvl w:val="0"/>
-          <w:numId w:val="1"/>
-        </w:numPr>
-      </w:pPr>
-      <w:r>
-        <w:t>Sports</w:t>
-      </w:r>
-    </w:p>
-    <w:p>
-      <w:pPr>
-        <w:pStyle w:val="ListParagraph"/>
-        <w:numPr>
-          <w:ilvl w:val="1"/>
-          <w:numId w:val="1"/>
-        </w:numPr>
-      </w:pPr>
-      <w:hyperlink r:id="rId20" w:history="1">
-        <w:r>
-          <w:rPr>
-            <w:rStyle w:val="Hyperlink"/>
-          </w:rPr>
-          <w:t>https://www.youtube.com/watch?v=TEQf56StQU0&amp;list=PLn3nHXu50t5wOVWQn1MbVcrq7BUhvTI2X&amp;index=3</w:t>
-        </w:r>
-      </w:hyperlink>
-    </w:p>
-    <w:p>
-      <w:pPr>
-        <w:pStyle w:val="ListParagraph"/>
-        <w:numPr>
-          <w:ilvl w:val="1"/>
-          <w:numId w:val="1"/>
-        </w:numPr>
-      </w:pPr>
-      <w:hyperlink r:id="rId21" w:history="1">
-        <w:r>
-          <w:rPr>
-            <w:rStyle w:val="Hyperlink"/>
-          </w:rPr>
-          <w:t>https://www.youtube.com/watch?v=BieEAxqdkoU&amp;list=PLn3nHXu50t5wOVWQn1MbVcrq7BUhvTI2X&amp;index=4</w:t>
-        </w:r>
-      </w:hyperlink>
-    </w:p>
-    <w:p>
-      <w:pPr>
-        <w:pStyle w:val="ListParagraph"/>
-        <w:numPr>
-          <w:ilvl w:val="1"/>
-          <w:numId w:val="1"/>
-        </w:numPr>
-      </w:pPr>
-      <w:hyperlink r:id="rId22" w:history="1">
-        <w:r>
-          <w:rPr>
-            <w:rStyle w:val="Hyperlink"/>
-          </w:rPr>
-          <w:t>https://www.youtube.com/watch?v=PzSGk89XNtA&amp;list=PLn3nHXu50t5xO0j6PUZ5vh0_XEmk7_4rD&amp;index=3</w:t>
-        </w:r>
-      </w:hyperlink>
-    </w:p>
-    <w:p>
-      <w:pPr>
-        <w:pStyle w:val="ListParagraph"/>
-        <w:numPr>
-          <w:ilvl w:val="0"/>
-          <w:numId w:val="1"/>
-        </w:numPr>
-      </w:pPr>
-      <w:r>
-        <w:t>Music</w:t>
-      </w:r>
-    </w:p>
-    <w:p>
-      <w:pPr>
-        <w:pStyle w:val="ListParagraph"/>
-        <w:numPr>
-          <w:ilvl w:val="1"/>
-          <w:numId w:val="1"/>
-        </w:numPr>
-      </w:pPr>
-      <w:hyperlink r:id="rId23" w:history="1">
-        <w:r>
-          <w:rPr>
-            <w:rStyle w:val="Hyperlink"/>
-          </w:rPr>
-          <w:t>https://www.youtube.com/watch?v=FehsWQJTDJM</w:t>
-        </w:r>
-      </w:hyperlink>
-    </w:p>
-    <w:p>
-      <w:pPr>
-        <w:pStyle w:val="ListParagraph"/>
-        <w:numPr>
-          <w:ilvl w:val="1"/>
-          <w:numId w:val="1"/>
-        </w:numPr>
-      </w:pPr>
-      <w:hyperlink r:id="rId24" w:history="1">
-        <w:r>
-          <w:rPr>
-            <w:rStyle w:val="Hyperlink"/>
-          </w:rPr>
-          <w:t>https://www.youtube.com/watch?v=XqmknZNg1yw</w:t>
-        </w:r>
-      </w:hyperlink>
-    </w:p>
-    <w:p>
-      <w:pPr>
-        <w:pStyle w:val="ListParagraph"/>
-        <w:numPr>
-          <w:ilvl w:val="1"/>
-          <w:numId w:val="1"/>
-        </w:numPr>
-      </w:pPr>
-      <w:hyperlink r:id="rId25" w:history="1">
         <w:r>
           <w:rPr>
             <w:rStyle w:val="Hyperlink"/>
@@ -501,7 +477,7 @@
         <w:rFonts w:ascii="Courier New" w:hAnsi="Courier New" w:cs="Courier New" w:hint="default"/>
       </w:rPr>
     </w:lvl>
-    <w:lvl w:ilvl="2" w:tplc="04090005" w:tentative="1">
+    <w:lvl w:ilvl="2" w:tplc="04090005">
       <w:start w:val="1"/>
       <w:numFmt w:val="bullet"/>
       <w:lvlText w:val=""/>

</xml_diff>